<commit_message>
upadte khao sat du an
</commit_message>
<xml_diff>
--- a/docs/Project_Nhom14.docx
+++ b/docs/Project_Nhom14.docx
@@ -1933,10 +1933,7 @@
       <w:bookmarkEnd w:id="12"/>
       <w:bookmarkEnd w:id="13"/>
     </w:p>
-    <w:p>
-      <w:bookmarkStart w:id="14" w:name="_GoBack"/>
-      <w:bookmarkEnd w:id="14"/>
-    </w:p>
+    <w:p/>
     <w:p>
       <w:pPr>
         <w:pStyle w:val="Heading1"/>
@@ -1947,13 +1944,13 @@
         <w:ind w:left="1080" w:hanging="720"/>
         <w:jc w:val="both"/>
       </w:pPr>
-      <w:bookmarkStart w:id="15" w:name="_Toc42405695"/>
-      <w:bookmarkStart w:id="16" w:name="_Toc42699752"/>
+      <w:bookmarkStart w:id="14" w:name="_Toc42405695"/>
+      <w:bookmarkStart w:id="15" w:name="_Toc42699752"/>
       <w:r>
         <w:t>Khảo sát dự án</w:t>
       </w:r>
+      <w:bookmarkEnd w:id="14"/>
       <w:bookmarkEnd w:id="15"/>
-      <w:bookmarkEnd w:id="16"/>
     </w:p>
     <w:p>
       <w:pPr>
@@ -1965,13 +1962,107 @@
         <w:ind w:left="1080" w:hanging="360"/>
         <w:jc w:val="both"/>
       </w:pPr>
-      <w:bookmarkStart w:id="17" w:name="_Toc42405696"/>
-      <w:bookmarkStart w:id="18" w:name="_Toc42699753"/>
+      <w:bookmarkStart w:id="16" w:name="_Toc42405696"/>
+      <w:bookmarkStart w:id="17" w:name="_Toc42699753"/>
       <w:r>
         <w:t>Yêu cầu của khách hàng</w:t>
       </w:r>
+      <w:bookmarkEnd w:id="16"/>
       <w:bookmarkEnd w:id="17"/>
-      <w:bookmarkEnd w:id="18"/>
+    </w:p>
+    <w:p>
+      <w:r>
+        <w:t xml:space="preserve">Xây dựng ứng dụng nhận diện giọng nói để </w:t>
+      </w:r>
+      <w:r>
+        <w:t>chấm điểm thi trắc nghiệm</w:t>
+      </w:r>
+    </w:p>
+    <w:p>
+      <w:r>
+        <w:t>Các yêu cầu chung:</w:t>
+      </w:r>
+    </w:p>
+    <w:p>
+      <w:pPr>
+        <w:pStyle w:val="ListParagraph"/>
+        <w:numPr>
+          <w:ilvl w:val="0"/>
+          <w:numId w:val="19"/>
+        </w:numPr>
+      </w:pPr>
+      <w:r>
+        <w:t>Nhận diện giọng nói tiếng Việt</w:t>
+      </w:r>
+    </w:p>
+    <w:p>
+      <w:pPr>
+        <w:pStyle w:val="ListParagraph"/>
+        <w:numPr>
+          <w:ilvl w:val="0"/>
+          <w:numId w:val="19"/>
+        </w:numPr>
+      </w:pPr>
+      <w:r>
+        <w:t>Giao diện đơn giản</w:t>
+      </w:r>
+    </w:p>
+    <w:p>
+      <w:pPr>
+        <w:pStyle w:val="ListParagraph"/>
+        <w:numPr>
+          <w:ilvl w:val="0"/>
+          <w:numId w:val="19"/>
+        </w:numPr>
+      </w:pPr>
+      <w:r>
+        <w:t>Hệ thống có thể đi vào hoạt động trong 1 tháng</w:t>
+      </w:r>
+    </w:p>
+    <w:p>
+      <w:pPr>
+        <w:pStyle w:val="ListParagraph"/>
+        <w:numPr>
+          <w:ilvl w:val="0"/>
+          <w:numId w:val="19"/>
+        </w:numPr>
+      </w:pPr>
+      <w:r>
+        <w:t>Nhận diện được tất cả giọng nói của giáo viên trong trường</w:t>
+      </w:r>
+    </w:p>
+    <w:p>
+      <w:pPr>
+        <w:pStyle w:val="ListParagraph"/>
+        <w:numPr>
+          <w:ilvl w:val="0"/>
+          <w:numId w:val="19"/>
+        </w:numPr>
+      </w:pPr>
+      <w:r>
+        <w:t>Phân quyền cho giáo viên và ban giám hiệu</w:t>
+      </w:r>
+    </w:p>
+    <w:p>
+      <w:pPr>
+        <w:ind w:left="360"/>
+      </w:pPr>
+      <w:r>
+        <w:t>Trong đò:</w:t>
+      </w:r>
+    </w:p>
+    <w:p>
+      <w:pPr>
+        <w:ind w:left="360"/>
+      </w:pPr>
+      <w:r>
+        <w:t>Ứng dụng dành cho giáo viên sẽ có chức năng:</w:t>
+      </w:r>
+    </w:p>
+    <w:p>
+      <w:r>
+        <w:t>Ứng dụng dành cho ban giám hiệu sẽ có các chức năng:</w:t>
+      </w:r>
     </w:p>
     <w:p>
       <w:pPr>
@@ -1983,12 +2074,26 @@
         <w:ind w:left="1080" w:hanging="360"/>
         <w:jc w:val="both"/>
       </w:pPr>
-      <w:bookmarkStart w:id="19" w:name="_Toc42405697"/>
-      <w:bookmarkStart w:id="20" w:name="_Toc42699754"/>
+      <w:bookmarkStart w:id="18" w:name="_Toc42405697"/>
+      <w:bookmarkStart w:id="19" w:name="_Toc42699754"/>
       <w:r>
         <w:t>Mô hình hoạt động hiện thời – nghiệp vụ</w:t>
       </w:r>
+      <w:bookmarkEnd w:id="18"/>
       <w:bookmarkEnd w:id="19"/>
+    </w:p>
+    <w:p>
+      <w:pPr>
+        <w:pStyle w:val="ListParagraph"/>
+        <w:numPr>
+          <w:ilvl w:val="0"/>
+          <w:numId w:val="20"/>
+        </w:numPr>
+      </w:pPr>
+      <w:r>
+        <w:t>Các giáo viên đang phải chấm điểm trắc nghiệm bằng tay</w:t>
+      </w:r>
+      <w:bookmarkStart w:id="20" w:name="_GoBack"/>
       <w:bookmarkEnd w:id="20"/>
     </w:p>
     <w:p>
@@ -2004,6 +2109,7 @@
       <w:bookmarkStart w:id="21" w:name="_Toc42405698"/>
       <w:bookmarkStart w:id="22" w:name="_Toc42699755"/>
       <w:r>
+        <w:lastRenderedPageBreak/>
         <w:t>Mô hình hoạt động dự kiến khi áp dụng sản phẩm mới</w:t>
       </w:r>
       <w:bookmarkEnd w:id="21"/>
@@ -7867,7 +7973,7 @@
         <w:sz w:val="24"/>
         <w:szCs w:val="24"/>
       </w:rPr>
-      <w:t>7</w:t>
+      <w:t>18</w:t>
     </w:r>
     <w:r>
       <w:rPr>
@@ -7916,7 +8022,7 @@
         <w:sz w:val="24"/>
         <w:szCs w:val="24"/>
       </w:rPr>
-      <w:t>17</w:t>
+      <w:t>18</w:t>
     </w:r>
     <w:r>
       <w:rPr>
@@ -9856,6 +9962,119 @@
     </w:lvl>
   </w:abstractNum>
   <w:abstractNum w:abstractNumId="18" w15:restartNumberingAfterBreak="0">
+    <w:nsid w:val="376261C0"/>
+    <w:multiLevelType w:val="hybridMultilevel"/>
+    <w:tmpl w:val="A19435FC"/>
+    <w:lvl w:ilvl="0" w:tplc="04090001">
+      <w:start w:val="1"/>
+      <w:numFmt w:val="bullet"/>
+      <w:lvlText w:val=""/>
+      <w:lvlJc w:val="left"/>
+      <w:pPr>
+        <w:ind w:left="720" w:hanging="360"/>
+      </w:pPr>
+      <w:rPr>
+        <w:rFonts w:ascii="Symbol" w:hAnsi="Symbol" w:hint="default"/>
+      </w:rPr>
+    </w:lvl>
+    <w:lvl w:ilvl="1" w:tplc="04090003" w:tentative="1">
+      <w:start w:val="1"/>
+      <w:numFmt w:val="bullet"/>
+      <w:lvlText w:val="o"/>
+      <w:lvlJc w:val="left"/>
+      <w:pPr>
+        <w:ind w:left="1440" w:hanging="360"/>
+      </w:pPr>
+      <w:rPr>
+        <w:rFonts w:ascii="Courier New" w:hAnsi="Courier New" w:cs="Courier New" w:hint="default"/>
+      </w:rPr>
+    </w:lvl>
+    <w:lvl w:ilvl="2" w:tplc="04090005" w:tentative="1">
+      <w:start w:val="1"/>
+      <w:numFmt w:val="bullet"/>
+      <w:lvlText w:val=""/>
+      <w:lvlJc w:val="left"/>
+      <w:pPr>
+        <w:ind w:left="2160" w:hanging="360"/>
+      </w:pPr>
+      <w:rPr>
+        <w:rFonts w:ascii="Wingdings" w:hAnsi="Wingdings" w:hint="default"/>
+      </w:rPr>
+    </w:lvl>
+    <w:lvl w:ilvl="3" w:tplc="04090001" w:tentative="1">
+      <w:start w:val="1"/>
+      <w:numFmt w:val="bullet"/>
+      <w:lvlText w:val=""/>
+      <w:lvlJc w:val="left"/>
+      <w:pPr>
+        <w:ind w:left="2880" w:hanging="360"/>
+      </w:pPr>
+      <w:rPr>
+        <w:rFonts w:ascii="Symbol" w:hAnsi="Symbol" w:hint="default"/>
+      </w:rPr>
+    </w:lvl>
+    <w:lvl w:ilvl="4" w:tplc="04090003" w:tentative="1">
+      <w:start w:val="1"/>
+      <w:numFmt w:val="bullet"/>
+      <w:lvlText w:val="o"/>
+      <w:lvlJc w:val="left"/>
+      <w:pPr>
+        <w:ind w:left="3600" w:hanging="360"/>
+      </w:pPr>
+      <w:rPr>
+        <w:rFonts w:ascii="Courier New" w:hAnsi="Courier New" w:cs="Courier New" w:hint="default"/>
+      </w:rPr>
+    </w:lvl>
+    <w:lvl w:ilvl="5" w:tplc="04090005" w:tentative="1">
+      <w:start w:val="1"/>
+      <w:numFmt w:val="bullet"/>
+      <w:lvlText w:val=""/>
+      <w:lvlJc w:val="left"/>
+      <w:pPr>
+        <w:ind w:left="4320" w:hanging="360"/>
+      </w:pPr>
+      <w:rPr>
+        <w:rFonts w:ascii="Wingdings" w:hAnsi="Wingdings" w:hint="default"/>
+      </w:rPr>
+    </w:lvl>
+    <w:lvl w:ilvl="6" w:tplc="04090001" w:tentative="1">
+      <w:start w:val="1"/>
+      <w:numFmt w:val="bullet"/>
+      <w:lvlText w:val=""/>
+      <w:lvlJc w:val="left"/>
+      <w:pPr>
+        <w:ind w:left="5040" w:hanging="360"/>
+      </w:pPr>
+      <w:rPr>
+        <w:rFonts w:ascii="Symbol" w:hAnsi="Symbol" w:hint="default"/>
+      </w:rPr>
+    </w:lvl>
+    <w:lvl w:ilvl="7" w:tplc="04090003" w:tentative="1">
+      <w:start w:val="1"/>
+      <w:numFmt w:val="bullet"/>
+      <w:lvlText w:val="o"/>
+      <w:lvlJc w:val="left"/>
+      <w:pPr>
+        <w:ind w:left="5760" w:hanging="360"/>
+      </w:pPr>
+      <w:rPr>
+        <w:rFonts w:ascii="Courier New" w:hAnsi="Courier New" w:cs="Courier New" w:hint="default"/>
+      </w:rPr>
+    </w:lvl>
+    <w:lvl w:ilvl="8" w:tplc="04090005" w:tentative="1">
+      <w:start w:val="1"/>
+      <w:numFmt w:val="bullet"/>
+      <w:lvlText w:val=""/>
+      <w:lvlJc w:val="left"/>
+      <w:pPr>
+        <w:ind w:left="6480" w:hanging="360"/>
+      </w:pPr>
+      <w:rPr>
+        <w:rFonts w:ascii="Wingdings" w:hAnsi="Wingdings" w:hint="default"/>
+      </w:rPr>
+    </w:lvl>
+  </w:abstractNum>
+  <w:abstractNum w:abstractNumId="19" w15:restartNumberingAfterBreak="0">
     <w:nsid w:val="37BD1035"/>
     <w:multiLevelType w:val="hybridMultilevel"/>
     <w:tmpl w:val="0B82C9F8"/>
@@ -9960,7 +10179,7 @@
       </w:rPr>
     </w:lvl>
   </w:abstractNum>
-  <w:abstractNum w:abstractNumId="19" w15:restartNumberingAfterBreak="0">
+  <w:abstractNum w:abstractNumId="20" w15:restartNumberingAfterBreak="0">
     <w:nsid w:val="38682C40"/>
     <w:multiLevelType w:val="hybridMultilevel"/>
     <w:tmpl w:val="B50E850E"/>
@@ -10065,7 +10284,7 @@
       </w:rPr>
     </w:lvl>
   </w:abstractNum>
-  <w:abstractNum w:abstractNumId="20" w15:restartNumberingAfterBreak="0">
+  <w:abstractNum w:abstractNumId="21" w15:restartNumberingAfterBreak="0">
     <w:nsid w:val="3DCA2278"/>
     <w:multiLevelType w:val="hybridMultilevel"/>
     <w:tmpl w:val="F8520044"/>
@@ -10152,7 +10371,7 @@
       </w:pPr>
     </w:lvl>
   </w:abstractNum>
-  <w:abstractNum w:abstractNumId="21" w15:restartNumberingAfterBreak="0">
+  <w:abstractNum w:abstractNumId="22" w15:restartNumberingAfterBreak="0">
     <w:nsid w:val="3F542C04"/>
     <w:multiLevelType w:val="hybridMultilevel"/>
     <w:tmpl w:val="9DECDD7A"/>
@@ -10239,7 +10458,7 @@
       </w:pPr>
     </w:lvl>
   </w:abstractNum>
-  <w:abstractNum w:abstractNumId="22" w15:restartNumberingAfterBreak="0">
+  <w:abstractNum w:abstractNumId="23" w15:restartNumberingAfterBreak="0">
     <w:nsid w:val="402B6C9C"/>
     <w:multiLevelType w:val="hybridMultilevel"/>
     <w:tmpl w:val="F40061C0"/>
@@ -10344,7 +10563,7 @@
       </w:rPr>
     </w:lvl>
   </w:abstractNum>
-  <w:abstractNum w:abstractNumId="23" w15:restartNumberingAfterBreak="0">
+  <w:abstractNum w:abstractNumId="24" w15:restartNumberingAfterBreak="0">
     <w:nsid w:val="42F31C72"/>
     <w:multiLevelType w:val="hybridMultilevel"/>
     <w:tmpl w:val="F0105644"/>
@@ -10449,7 +10668,7 @@
       </w:rPr>
     </w:lvl>
   </w:abstractNum>
-  <w:abstractNum w:abstractNumId="24" w15:restartNumberingAfterBreak="0">
+  <w:abstractNum w:abstractNumId="25" w15:restartNumberingAfterBreak="0">
     <w:nsid w:val="439C0738"/>
     <w:multiLevelType w:val="hybridMultilevel"/>
     <w:tmpl w:val="65980616"/>
@@ -10554,7 +10773,7 @@
       </w:rPr>
     </w:lvl>
   </w:abstractNum>
-  <w:abstractNum w:abstractNumId="25" w15:restartNumberingAfterBreak="0">
+  <w:abstractNum w:abstractNumId="26" w15:restartNumberingAfterBreak="0">
     <w:nsid w:val="43E86E7B"/>
     <w:multiLevelType w:val="hybridMultilevel"/>
     <w:tmpl w:val="54106CDE"/>
@@ -10667,7 +10886,7 @@
       </w:rPr>
     </w:lvl>
   </w:abstractNum>
-  <w:abstractNum w:abstractNumId="26" w15:restartNumberingAfterBreak="0">
+  <w:abstractNum w:abstractNumId="27" w15:restartNumberingAfterBreak="0">
     <w:nsid w:val="472F0F0F"/>
     <w:multiLevelType w:val="hybridMultilevel"/>
     <w:tmpl w:val="C35AD8A6"/>
@@ -10772,7 +10991,7 @@
       </w:rPr>
     </w:lvl>
   </w:abstractNum>
-  <w:abstractNum w:abstractNumId="27" w15:restartNumberingAfterBreak="0">
+  <w:abstractNum w:abstractNumId="28" w15:restartNumberingAfterBreak="0">
     <w:nsid w:val="49D70440"/>
     <w:multiLevelType w:val="hybridMultilevel"/>
     <w:tmpl w:val="588A2D7C"/>
@@ -10860,7 +11079,7 @@
       </w:pPr>
     </w:lvl>
   </w:abstractNum>
-  <w:abstractNum w:abstractNumId="28" w15:restartNumberingAfterBreak="0">
+  <w:abstractNum w:abstractNumId="29" w15:restartNumberingAfterBreak="0">
     <w:nsid w:val="4CAE69BD"/>
     <w:multiLevelType w:val="hybridMultilevel"/>
     <w:tmpl w:val="879E54CE"/>
@@ -10973,7 +11192,7 @@
       </w:rPr>
     </w:lvl>
   </w:abstractNum>
-  <w:abstractNum w:abstractNumId="29" w15:restartNumberingAfterBreak="0">
+  <w:abstractNum w:abstractNumId="30" w15:restartNumberingAfterBreak="0">
     <w:nsid w:val="4CB33CDD"/>
     <w:multiLevelType w:val="hybridMultilevel"/>
     <w:tmpl w:val="4C747E7E"/>
@@ -11078,7 +11297,7 @@
       </w:rPr>
     </w:lvl>
   </w:abstractNum>
-  <w:abstractNum w:abstractNumId="30" w15:restartNumberingAfterBreak="0">
+  <w:abstractNum w:abstractNumId="31" w15:restartNumberingAfterBreak="0">
     <w:nsid w:val="4E3E72A4"/>
     <w:multiLevelType w:val="hybridMultilevel"/>
     <w:tmpl w:val="A620C304"/>
@@ -11191,7 +11410,120 @@
       </w:rPr>
     </w:lvl>
   </w:abstractNum>
-  <w:abstractNum w:abstractNumId="31" w15:restartNumberingAfterBreak="0">
+  <w:abstractNum w:abstractNumId="32" w15:restartNumberingAfterBreak="0">
+    <w:nsid w:val="51D34566"/>
+    <w:multiLevelType w:val="hybridMultilevel"/>
+    <w:tmpl w:val="210666A8"/>
+    <w:lvl w:ilvl="0" w:tplc="04090001">
+      <w:start w:val="1"/>
+      <w:numFmt w:val="bullet"/>
+      <w:lvlText w:val=""/>
+      <w:lvlJc w:val="left"/>
+      <w:pPr>
+        <w:ind w:left="720" w:hanging="360"/>
+      </w:pPr>
+      <w:rPr>
+        <w:rFonts w:ascii="Symbol" w:hAnsi="Symbol" w:hint="default"/>
+      </w:rPr>
+    </w:lvl>
+    <w:lvl w:ilvl="1" w:tplc="04090003" w:tentative="1">
+      <w:start w:val="1"/>
+      <w:numFmt w:val="bullet"/>
+      <w:lvlText w:val="o"/>
+      <w:lvlJc w:val="left"/>
+      <w:pPr>
+        <w:ind w:left="1440" w:hanging="360"/>
+      </w:pPr>
+      <w:rPr>
+        <w:rFonts w:ascii="Courier New" w:hAnsi="Courier New" w:cs="Courier New" w:hint="default"/>
+      </w:rPr>
+    </w:lvl>
+    <w:lvl w:ilvl="2" w:tplc="04090005" w:tentative="1">
+      <w:start w:val="1"/>
+      <w:numFmt w:val="bullet"/>
+      <w:lvlText w:val=""/>
+      <w:lvlJc w:val="left"/>
+      <w:pPr>
+        <w:ind w:left="2160" w:hanging="360"/>
+      </w:pPr>
+      <w:rPr>
+        <w:rFonts w:ascii="Wingdings" w:hAnsi="Wingdings" w:hint="default"/>
+      </w:rPr>
+    </w:lvl>
+    <w:lvl w:ilvl="3" w:tplc="04090001" w:tentative="1">
+      <w:start w:val="1"/>
+      <w:numFmt w:val="bullet"/>
+      <w:lvlText w:val=""/>
+      <w:lvlJc w:val="left"/>
+      <w:pPr>
+        <w:ind w:left="2880" w:hanging="360"/>
+      </w:pPr>
+      <w:rPr>
+        <w:rFonts w:ascii="Symbol" w:hAnsi="Symbol" w:hint="default"/>
+      </w:rPr>
+    </w:lvl>
+    <w:lvl w:ilvl="4" w:tplc="04090003" w:tentative="1">
+      <w:start w:val="1"/>
+      <w:numFmt w:val="bullet"/>
+      <w:lvlText w:val="o"/>
+      <w:lvlJc w:val="left"/>
+      <w:pPr>
+        <w:ind w:left="3600" w:hanging="360"/>
+      </w:pPr>
+      <w:rPr>
+        <w:rFonts w:ascii="Courier New" w:hAnsi="Courier New" w:cs="Courier New" w:hint="default"/>
+      </w:rPr>
+    </w:lvl>
+    <w:lvl w:ilvl="5" w:tplc="04090005" w:tentative="1">
+      <w:start w:val="1"/>
+      <w:numFmt w:val="bullet"/>
+      <w:lvlText w:val=""/>
+      <w:lvlJc w:val="left"/>
+      <w:pPr>
+        <w:ind w:left="4320" w:hanging="360"/>
+      </w:pPr>
+      <w:rPr>
+        <w:rFonts w:ascii="Wingdings" w:hAnsi="Wingdings" w:hint="default"/>
+      </w:rPr>
+    </w:lvl>
+    <w:lvl w:ilvl="6" w:tplc="04090001" w:tentative="1">
+      <w:start w:val="1"/>
+      <w:numFmt w:val="bullet"/>
+      <w:lvlText w:val=""/>
+      <w:lvlJc w:val="left"/>
+      <w:pPr>
+        <w:ind w:left="5040" w:hanging="360"/>
+      </w:pPr>
+      <w:rPr>
+        <w:rFonts w:ascii="Symbol" w:hAnsi="Symbol" w:hint="default"/>
+      </w:rPr>
+    </w:lvl>
+    <w:lvl w:ilvl="7" w:tplc="04090003" w:tentative="1">
+      <w:start w:val="1"/>
+      <w:numFmt w:val="bullet"/>
+      <w:lvlText w:val="o"/>
+      <w:lvlJc w:val="left"/>
+      <w:pPr>
+        <w:ind w:left="5760" w:hanging="360"/>
+      </w:pPr>
+      <w:rPr>
+        <w:rFonts w:ascii="Courier New" w:hAnsi="Courier New" w:cs="Courier New" w:hint="default"/>
+      </w:rPr>
+    </w:lvl>
+    <w:lvl w:ilvl="8" w:tplc="04090005" w:tentative="1">
+      <w:start w:val="1"/>
+      <w:numFmt w:val="bullet"/>
+      <w:lvlText w:val=""/>
+      <w:lvlJc w:val="left"/>
+      <w:pPr>
+        <w:ind w:left="6480" w:hanging="360"/>
+      </w:pPr>
+      <w:rPr>
+        <w:rFonts w:ascii="Wingdings" w:hAnsi="Wingdings" w:hint="default"/>
+      </w:rPr>
+    </w:lvl>
+  </w:abstractNum>
+  <w:abstractNum w:abstractNumId="33" w15:restartNumberingAfterBreak="0">
     <w:nsid w:val="56361796"/>
     <w:multiLevelType w:val="hybridMultilevel"/>
     <w:tmpl w:val="123A9AAC"/>
@@ -11278,7 +11610,7 @@
       </w:pPr>
     </w:lvl>
   </w:abstractNum>
-  <w:abstractNum w:abstractNumId="32" w15:restartNumberingAfterBreak="0">
+  <w:abstractNum w:abstractNumId="34" w15:restartNumberingAfterBreak="0">
     <w:nsid w:val="579D7C0C"/>
     <w:multiLevelType w:val="hybridMultilevel"/>
     <w:tmpl w:val="6CBABBC4"/>
@@ -11383,7 +11715,7 @@
       </w:rPr>
     </w:lvl>
   </w:abstractNum>
-  <w:abstractNum w:abstractNumId="33" w15:restartNumberingAfterBreak="0">
+  <w:abstractNum w:abstractNumId="35" w15:restartNumberingAfterBreak="0">
     <w:nsid w:val="5DB956C3"/>
     <w:multiLevelType w:val="hybridMultilevel"/>
     <w:tmpl w:val="922C1B66"/>
@@ -11488,7 +11820,7 @@
       </w:rPr>
     </w:lvl>
   </w:abstractNum>
-  <w:abstractNum w:abstractNumId="34" w15:restartNumberingAfterBreak="0">
+  <w:abstractNum w:abstractNumId="36" w15:restartNumberingAfterBreak="0">
     <w:nsid w:val="614965D2"/>
     <w:multiLevelType w:val="hybridMultilevel"/>
     <w:tmpl w:val="ACD86334"/>
@@ -11577,7 +11909,7 @@
       </w:pPr>
     </w:lvl>
   </w:abstractNum>
-  <w:abstractNum w:abstractNumId="35" w15:restartNumberingAfterBreak="0">
+  <w:abstractNum w:abstractNumId="37" w15:restartNumberingAfterBreak="0">
     <w:nsid w:val="641B3061"/>
     <w:multiLevelType w:val="hybridMultilevel"/>
     <w:tmpl w:val="8B68C016"/>
@@ -11682,7 +12014,7 @@
       </w:rPr>
     </w:lvl>
   </w:abstractNum>
-  <w:abstractNum w:abstractNumId="36" w15:restartNumberingAfterBreak="0">
+  <w:abstractNum w:abstractNumId="38" w15:restartNumberingAfterBreak="0">
     <w:nsid w:val="67FB4E86"/>
     <w:multiLevelType w:val="hybridMultilevel"/>
     <w:tmpl w:val="6416FD86"/>
@@ -11769,7 +12101,7 @@
       </w:pPr>
     </w:lvl>
   </w:abstractNum>
-  <w:abstractNum w:abstractNumId="37" w15:restartNumberingAfterBreak="0">
+  <w:abstractNum w:abstractNumId="39" w15:restartNumberingAfterBreak="0">
     <w:nsid w:val="69036F5E"/>
     <w:multiLevelType w:val="hybridMultilevel"/>
     <w:tmpl w:val="72104FF2"/>
@@ -11874,7 +12206,7 @@
       </w:rPr>
     </w:lvl>
   </w:abstractNum>
-  <w:abstractNum w:abstractNumId="38" w15:restartNumberingAfterBreak="0">
+  <w:abstractNum w:abstractNumId="40" w15:restartNumberingAfterBreak="0">
     <w:nsid w:val="6AE929AD"/>
     <w:multiLevelType w:val="hybridMultilevel"/>
     <w:tmpl w:val="321477DA"/>
@@ -11966,7 +12298,7 @@
       </w:pPr>
     </w:lvl>
   </w:abstractNum>
-  <w:abstractNum w:abstractNumId="39" w15:restartNumberingAfterBreak="0">
+  <w:abstractNum w:abstractNumId="41" w15:restartNumberingAfterBreak="0">
     <w:nsid w:val="6BF029CD"/>
     <w:multiLevelType w:val="hybridMultilevel"/>
     <w:tmpl w:val="C39A91BE"/>
@@ -12071,7 +12403,7 @@
       </w:rPr>
     </w:lvl>
   </w:abstractNum>
-  <w:abstractNum w:abstractNumId="40" w15:restartNumberingAfterBreak="0">
+  <w:abstractNum w:abstractNumId="42" w15:restartNumberingAfterBreak="0">
     <w:nsid w:val="6D576784"/>
     <w:multiLevelType w:val="multilevel"/>
     <w:tmpl w:val="AFA4DACA"/>
@@ -12158,7 +12490,7 @@
       </w:pPr>
     </w:lvl>
   </w:abstractNum>
-  <w:abstractNum w:abstractNumId="41" w15:restartNumberingAfterBreak="0">
+  <w:abstractNum w:abstractNumId="43" w15:restartNumberingAfterBreak="0">
     <w:nsid w:val="71075D28"/>
     <w:multiLevelType w:val="hybridMultilevel"/>
     <w:tmpl w:val="3AB6D9A8"/>
@@ -12263,7 +12595,7 @@
       </w:rPr>
     </w:lvl>
   </w:abstractNum>
-  <w:abstractNum w:abstractNumId="42" w15:restartNumberingAfterBreak="0">
+  <w:abstractNum w:abstractNumId="44" w15:restartNumberingAfterBreak="0">
     <w:nsid w:val="73B24D73"/>
     <w:multiLevelType w:val="hybridMultilevel"/>
     <w:tmpl w:val="3478395C"/>
@@ -12350,7 +12682,7 @@
       </w:pPr>
     </w:lvl>
   </w:abstractNum>
-  <w:abstractNum w:abstractNumId="43" w15:restartNumberingAfterBreak="0">
+  <w:abstractNum w:abstractNumId="45" w15:restartNumberingAfterBreak="0">
     <w:nsid w:val="785B12E5"/>
     <w:multiLevelType w:val="hybridMultilevel"/>
     <w:tmpl w:val="229E5EA8"/>
@@ -12455,7 +12787,7 @@
       </w:rPr>
     </w:lvl>
   </w:abstractNum>
-  <w:abstractNum w:abstractNumId="44" w15:restartNumberingAfterBreak="0">
+  <w:abstractNum w:abstractNumId="46" w15:restartNumberingAfterBreak="0">
     <w:nsid w:val="7A1C4465"/>
     <w:multiLevelType w:val="multilevel"/>
     <w:tmpl w:val="27C66112"/>
@@ -12542,7 +12874,7 @@
       </w:pPr>
     </w:lvl>
   </w:abstractNum>
-  <w:abstractNum w:abstractNumId="45" w15:restartNumberingAfterBreak="0">
+  <w:abstractNum w:abstractNumId="47" w15:restartNumberingAfterBreak="0">
     <w:nsid w:val="7B2228E8"/>
     <w:multiLevelType w:val="hybridMultilevel"/>
     <w:tmpl w:val="1B8884C4"/>
@@ -12648,43 +12980,43 @@
     </w:lvl>
   </w:abstractNum>
   <w:num w:numId="1">
-    <w:abstractNumId w:val="27"/>
+    <w:abstractNumId w:val="28"/>
   </w:num>
   <w:num w:numId="2">
-    <w:abstractNumId w:val="42"/>
+    <w:abstractNumId w:val="44"/>
   </w:num>
   <w:num w:numId="3">
-    <w:abstractNumId w:val="33"/>
+    <w:abstractNumId w:val="35"/>
   </w:num>
   <w:num w:numId="4">
-    <w:abstractNumId w:val="44"/>
+    <w:abstractNumId w:val="46"/>
   </w:num>
   <w:num w:numId="5">
     <w:abstractNumId w:val="15"/>
   </w:num>
   <w:num w:numId="6">
-    <w:abstractNumId w:val="31"/>
+    <w:abstractNumId w:val="33"/>
   </w:num>
   <w:num w:numId="7">
+    <w:abstractNumId w:val="40"/>
+  </w:num>
+  <w:num w:numId="8">
     <w:abstractNumId w:val="38"/>
   </w:num>
-  <w:num w:numId="8">
+  <w:num w:numId="9">
     <w:abstractNumId w:val="36"/>
   </w:num>
-  <w:num w:numId="9">
-    <w:abstractNumId w:val="34"/>
-  </w:num>
   <w:num w:numId="10">
-    <w:abstractNumId w:val="28"/>
+    <w:abstractNumId w:val="29"/>
   </w:num>
   <w:num w:numId="11">
     <w:abstractNumId w:val="11"/>
   </w:num>
   <w:num w:numId="12">
-    <w:abstractNumId w:val="30"/>
+    <w:abstractNumId w:val="31"/>
   </w:num>
   <w:num w:numId="13">
-    <w:abstractNumId w:val="25"/>
+    <w:abstractNumId w:val="26"/>
   </w:num>
   <w:num w:numId="14">
     <w:abstractNumId w:val="9"/>
@@ -12701,7 +13033,13 @@
   <w:num w:numId="18">
     <w:abstractNumId w:val="4"/>
   </w:num>
-  <w:numIdMacAtCleanup w:val="18"/>
+  <w:num w:numId="19">
+    <w:abstractNumId w:val="18"/>
+  </w:num>
+  <w:num w:numId="20">
+    <w:abstractNumId w:val="32"/>
+  </w:num>
+  <w:numIdMacAtCleanup w:val="20"/>
 </w:numbering>
 </file>
 
@@ -13719,7 +14057,7 @@
 </file>
 
 <file path=customXml/itemProps1.xml><?xml version="1.0" encoding="utf-8"?>
-<ds:datastoreItem xmlns:ds="http://schemas.openxmlformats.org/officeDocument/2006/customXml" ds:itemID="{B9AC6D5F-99E3-41DE-8782-517869DFF693}">
+<ds:datastoreItem xmlns:ds="http://schemas.openxmlformats.org/officeDocument/2006/customXml" ds:itemID="{EB01600A-F1C5-4AF8-8329-862E69293C54}">
   <ds:schemaRefs>
     <ds:schemaRef ds:uri="http://schemas.openxmlformats.org/officeDocument/2006/bibliography"/>
   </ds:schemaRefs>

</xml_diff>

<commit_message>
upadte Uuoc luong gia thanh, chat luong
</commit_message>
<xml_diff>
--- a/docs/Project_Nhom14.docx
+++ b/docs/Project_Nhom14.docx
@@ -2040,6 +2040,20 @@
         </w:numPr>
       </w:pPr>
       <w:r>
+        <w:t>Loại bỏ tạp âm trong khi thực hiện chấm thi</w:t>
+      </w:r>
+      <w:bookmarkStart w:id="18" w:name="_GoBack"/>
+      <w:bookmarkEnd w:id="18"/>
+    </w:p>
+    <w:p>
+      <w:pPr>
+        <w:pStyle w:val="ListParagraph"/>
+        <w:numPr>
+          <w:ilvl w:val="0"/>
+          <w:numId w:val="19"/>
+        </w:numPr>
+      </w:pPr>
+      <w:r>
         <w:t>Phân quyền cho giáo viên và ban giám hiệu</w:t>
       </w:r>
     </w:p>
@@ -2074,13 +2088,13 @@
         <w:ind w:left="1080" w:hanging="360"/>
         <w:jc w:val="both"/>
       </w:pPr>
-      <w:bookmarkStart w:id="18" w:name="_Toc42405697"/>
-      <w:bookmarkStart w:id="19" w:name="_Toc42699754"/>
+      <w:bookmarkStart w:id="19" w:name="_Toc42405697"/>
+      <w:bookmarkStart w:id="20" w:name="_Toc42699754"/>
       <w:r>
         <w:t>Mô hình hoạt động hiện thời – nghiệp vụ</w:t>
       </w:r>
-      <w:bookmarkEnd w:id="18"/>
       <w:bookmarkEnd w:id="19"/>
+      <w:bookmarkEnd w:id="20"/>
     </w:p>
     <w:p>
       <w:pPr>
@@ -2104,13 +2118,13 @@
         <w:ind w:left="1080" w:hanging="360"/>
         <w:jc w:val="both"/>
       </w:pPr>
-      <w:bookmarkStart w:id="20" w:name="_Toc42405698"/>
-      <w:bookmarkStart w:id="21" w:name="_Toc42699755"/>
+      <w:bookmarkStart w:id="21" w:name="_Toc42405698"/>
+      <w:bookmarkStart w:id="22" w:name="_Toc42699755"/>
       <w:r>
         <w:t>Mô hình hoạt động dự kiến khi áp dụng sản phẩm mới</w:t>
       </w:r>
-      <w:bookmarkEnd w:id="20"/>
       <w:bookmarkEnd w:id="21"/>
+      <w:bookmarkEnd w:id="22"/>
     </w:p>
     <w:p>
       <w:pPr>
@@ -2134,13 +2148,13 @@
         <w:ind w:left="1080" w:hanging="360"/>
         <w:jc w:val="both"/>
       </w:pPr>
-      <w:bookmarkStart w:id="22" w:name="_Toc42405699"/>
-      <w:bookmarkStart w:id="23" w:name="_Toc42699756"/>
+      <w:bookmarkStart w:id="23" w:name="_Toc42405699"/>
+      <w:bookmarkStart w:id="24" w:name="_Toc42699756"/>
       <w:r>
         <w:t>Phạm vi dự án</w:t>
       </w:r>
-      <w:bookmarkEnd w:id="22"/>
       <w:bookmarkEnd w:id="23"/>
+      <w:bookmarkEnd w:id="24"/>
     </w:p>
     <w:p>
       <w:r>
@@ -2157,14 +2171,14 @@
         <w:ind w:left="1080" w:hanging="720"/>
         <w:jc w:val="both"/>
       </w:pPr>
-      <w:bookmarkStart w:id="24" w:name="_Toc42405700"/>
-      <w:bookmarkStart w:id="25" w:name="_Toc42699757"/>
+      <w:bookmarkStart w:id="25" w:name="_Toc42405700"/>
+      <w:bookmarkStart w:id="26" w:name="_Toc42699757"/>
       <w:r>
         <w:t>Giao tiếp/ Trao đổi thông tin</w:t>
       </w:r>
-      <w:bookmarkStart w:id="26" w:name="_Toc27430395"/>
-      <w:bookmarkEnd w:id="24"/>
+      <w:bookmarkStart w:id="27" w:name="_Toc27430395"/>
       <w:bookmarkEnd w:id="25"/>
+      <w:bookmarkEnd w:id="26"/>
     </w:p>
     <w:p>
       <w:pPr>
@@ -2176,12 +2190,12 @@
         <w:ind w:left="360"/>
         <w:jc w:val="both"/>
       </w:pPr>
-      <w:bookmarkStart w:id="27" w:name="_Toc42699758"/>
+      <w:bookmarkStart w:id="28" w:name="_Toc42699758"/>
       <w:r>
         <w:t>Trao đổi qua Email</w:t>
       </w:r>
-      <w:bookmarkEnd w:id="26"/>
       <w:bookmarkEnd w:id="27"/>
+      <w:bookmarkEnd w:id="28"/>
     </w:p>
     <w:p>
       <w:pPr>
@@ -2216,6 +2230,7 @@
         </w:numPr>
       </w:pPr>
       <w:r>
+        <w:lastRenderedPageBreak/>
         <w:t>Email được gửi tới tất cả các nhân sự liên quan</w:t>
       </w:r>
     </w:p>
@@ -2229,14 +2244,13 @@
         <w:ind w:left="360"/>
         <w:jc w:val="both"/>
       </w:pPr>
-      <w:bookmarkStart w:id="28" w:name="_Toc27430396"/>
-      <w:bookmarkStart w:id="29" w:name="_Toc42699759"/>
-      <w:r>
-        <w:lastRenderedPageBreak/>
+      <w:bookmarkStart w:id="29" w:name="_Toc27430396"/>
+      <w:bookmarkStart w:id="30" w:name="_Toc42699759"/>
+      <w:r>
         <w:t>Họp offline</w:t>
       </w:r>
-      <w:bookmarkEnd w:id="28"/>
       <w:bookmarkEnd w:id="29"/>
+      <w:bookmarkEnd w:id="30"/>
     </w:p>
     <w:p>
       <w:r>
@@ -2330,22 +2344,22 @@
         <w:ind w:left="360"/>
         <w:jc w:val="both"/>
       </w:pPr>
-      <w:bookmarkStart w:id="30" w:name="_Toc42699760"/>
+      <w:bookmarkStart w:id="31" w:name="_Toc42699760"/>
       <w:r>
         <w:t>Quản lý công việc và mã nguồn</w:t>
       </w:r>
-      <w:bookmarkEnd w:id="30"/>
+      <w:bookmarkEnd w:id="31"/>
     </w:p>
     <w:p>
       <w:pPr>
         <w:pStyle w:val="Heading3"/>
         <w:jc w:val="both"/>
       </w:pPr>
-      <w:bookmarkStart w:id="31" w:name="_Toc42699761"/>
+      <w:bookmarkStart w:id="32" w:name="_Toc42699761"/>
       <w:r>
         <w:t>3.1. Quản lý công việc</w:t>
       </w:r>
-      <w:bookmarkEnd w:id="31"/>
+      <w:bookmarkEnd w:id="32"/>
     </w:p>
     <w:p>
       <w:r>
@@ -2381,11 +2395,11 @@
         <w:pStyle w:val="Heading3"/>
         <w:jc w:val="both"/>
       </w:pPr>
-      <w:bookmarkStart w:id="32" w:name="_Toc42699762"/>
+      <w:bookmarkStart w:id="33" w:name="_Toc42699762"/>
       <w:r>
         <w:t>3.2. Quản lý mã nguồn</w:t>
       </w:r>
-      <w:bookmarkEnd w:id="32"/>
+      <w:bookmarkEnd w:id="33"/>
     </w:p>
     <w:p>
       <w:r>
@@ -2439,8 +2453,6 @@
       <w:r>
         <w:t>Yêu cầu các thành viên phải thực hiện Pull vào mỗi buổi sáng trước khi làm việc, và thực hiện Push trước khi nghỉ cuỗi ngày.</w:t>
       </w:r>
-      <w:bookmarkStart w:id="33" w:name="_GoBack"/>
-      <w:bookmarkEnd w:id="33"/>
     </w:p>
     <w:p>
       <w:pPr>
@@ -2575,6 +2587,7 @@
           <w:sz w:val="27"/>
           <w:szCs w:val="27"/>
         </w:rPr>
+        <w:lastRenderedPageBreak/>
         <w:t>Loại bỏ tạp âm</w:t>
       </w:r>
     </w:p>
@@ -2614,7 +2627,6 @@
       <w:bookmarkStart w:id="37" w:name="_Toc42405703"/>
       <w:bookmarkStart w:id="38" w:name="_Toc42699764"/>
       <w:r>
-        <w:lastRenderedPageBreak/>
         <w:t>Work Breakdown Structure</w:t>
       </w:r>
       <w:bookmarkEnd w:id="37"/>
@@ -7052,6 +7064,7 @@
           <w:sz w:val="24"/>
           <w:szCs w:val="24"/>
         </w:rPr>
+        <w:lastRenderedPageBreak/>
         <w:t>Module kết nối micro: 100 dòng</w:t>
       </w:r>
     </w:p>
@@ -7108,7 +7121,6 @@
           <w:sz w:val="24"/>
           <w:szCs w:val="24"/>
         </w:rPr>
-        <w:lastRenderedPageBreak/>
         <w:t>Ước lượng số testcase:</w:t>
       </w:r>
     </w:p>
@@ -7308,6 +7320,7 @@
       <w:bookmarkStart w:id="47" w:name="_Toc42405708"/>
       <w:bookmarkStart w:id="48" w:name="_Toc42699769"/>
       <w:r>
+        <w:lastRenderedPageBreak/>
         <w:t>Phân tích thiết kế</w:t>
       </w:r>
       <w:bookmarkEnd w:id="47"/>
@@ -8190,7 +8203,7 @@
         <w:sz w:val="24"/>
         <w:szCs w:val="24"/>
       </w:rPr>
-      <w:t>8</w:t>
+      <w:t>7</w:t>
     </w:r>
     <w:r>
       <w:rPr>
@@ -8239,7 +8252,7 @@
         <w:sz w:val="24"/>
         <w:szCs w:val="24"/>
       </w:rPr>
-      <w:t>18</w:t>
+      <w:t>19</w:t>
     </w:r>
     <w:r>
       <w:rPr>
@@ -14504,7 +14517,7 @@
 </file>
 
 <file path=customXml/itemProps1.xml><?xml version="1.0" encoding="utf-8"?>
-<ds:datastoreItem xmlns:ds="http://schemas.openxmlformats.org/officeDocument/2006/customXml" ds:itemID="{C3C2EB09-5529-4A6D-B0BC-2CE2CFC45466}">
+<ds:datastoreItem xmlns:ds="http://schemas.openxmlformats.org/officeDocument/2006/customXml" ds:itemID="{E4BBA0FC-21BD-4374-A55F-6347AA7663BF}">
   <ds:schemaRefs>
     <ds:schemaRef ds:uri="http://schemas.openxmlformats.org/officeDocument/2006/bibliography"/>
   </ds:schemaRefs>

</xml_diff>